<commit_message>
Make trigger and function for lab3, start to write report
</commit_message>
<xml_diff>
--- a/lab2/DBMS_LAB2_Мясников_Артём_Валерьевич.docx
+++ b/lab2/DBMS_LAB2_Мясников_Артём_Валерьевич.docx
@@ -580,6 +580,8 @@
           <w:szCs w:val="26"/>
         </w:rPr>
       </w:pPr>
+      <w:bookmarkStart w:id="0" w:name="_GoBack"/>
+      <w:bookmarkEnd w:id="0"/>
     </w:p>
     <w:sdt>
       <w:sdtPr>
@@ -635,7 +637,7 @@
           <w:r>
             <w:fldChar w:fldCharType="separate"/>
           </w:r>
-          <w:hyperlink w:anchor="_Toc196555275" w:history="1">
+          <w:hyperlink w:anchor="_Toc197641682" w:history="1">
             <w:r>
               <w:rPr>
                 <w:rStyle w:val="a5"/>
@@ -660,7 +662,7 @@
               <w:rPr>
                 <w:webHidden/>
               </w:rPr>
-              <w:instrText xml:space="preserve"> PAGEREF _Toc196555275 \h </w:instrText>
+              <w:instrText xml:space="preserve"> PAGEREF _Toc197641682 \h </w:instrText>
             </w:r>
             <w:r>
               <w:rPr>
@@ -695,7 +697,7 @@
               <w:lang w:val="ru-RU" w:eastAsia="zh-TW"/>
             </w:rPr>
           </w:pPr>
-          <w:hyperlink w:anchor="_Toc196555276" w:history="1">
+          <w:hyperlink w:anchor="_Toc197641683" w:history="1">
             <w:r>
               <w:rPr>
                 <w:rStyle w:val="a5"/>
@@ -720,7 +722,7 @@
               <w:rPr>
                 <w:webHidden/>
               </w:rPr>
-              <w:instrText xml:space="preserve"> PAGEREF _Toc196555276 \h </w:instrText>
+              <w:instrText xml:space="preserve"> PAGEREF _Toc197641683 \h </w:instrText>
             </w:r>
             <w:r>
               <w:rPr>
@@ -755,7 +757,7 @@
               <w:lang w:val="ru-RU" w:eastAsia="zh-TW"/>
             </w:rPr>
           </w:pPr>
-          <w:hyperlink w:anchor="_Toc196555277" w:history="1">
+          <w:hyperlink w:anchor="_Toc197641684" w:history="1">
             <w:r>
               <w:rPr>
                 <w:rStyle w:val="a5"/>
@@ -780,7 +782,7 @@
               <w:rPr>
                 <w:webHidden/>
               </w:rPr>
-              <w:instrText xml:space="preserve"> PAGEREF _Toc196555277 \h </w:instrText>
+              <w:instrText xml:space="preserve"> PAGEREF _Toc197641684 \h </w:instrText>
             </w:r>
             <w:r>
               <w:rPr>
@@ -815,13 +817,433 @@
               <w:lang w:val="ru-RU" w:eastAsia="zh-TW"/>
             </w:rPr>
           </w:pPr>
-          <w:hyperlink w:anchor="_Toc196555278" w:history="1">
+          <w:hyperlink w:anchor="_Toc197641685" w:history="1">
             <w:r>
               <w:rPr>
                 <w:rStyle w:val="a5"/>
                 <w:b/>
                 <w:lang w:val="ru-RU"/>
               </w:rPr>
+              <w:t>Номер 2:</w:t>
+            </w:r>
+            <w:r>
+              <w:rPr>
+                <w:webHidden/>
+              </w:rPr>
+              <w:tab/>
+            </w:r>
+            <w:r>
+              <w:rPr>
+                <w:webHidden/>
+              </w:rPr>
+              <w:fldChar w:fldCharType="begin"/>
+            </w:r>
+            <w:r>
+              <w:rPr>
+                <w:webHidden/>
+              </w:rPr>
+              <w:instrText xml:space="preserve"> PAGEREF _Toc197641685 \h </w:instrText>
+            </w:r>
+            <w:r>
+              <w:rPr>
+                <w:webHidden/>
+              </w:rPr>
+            </w:r>
+            <w:r>
+              <w:rPr>
+                <w:webHidden/>
+              </w:rPr>
+              <w:fldChar w:fldCharType="separate"/>
+            </w:r>
+            <w:r>
+              <w:rPr>
+                <w:webHidden/>
+              </w:rPr>
+              <w:t>3</w:t>
+            </w:r>
+            <w:r>
+              <w:rPr>
+                <w:webHidden/>
+              </w:rPr>
+              <w:fldChar w:fldCharType="end"/>
+            </w:r>
+          </w:hyperlink>
+        </w:p>
+        <w:p>
+          <w:pPr>
+            <w:pStyle w:val="11"/>
+            <w:rPr>
+              <w:rFonts w:asciiTheme="minorHAnsi" w:eastAsiaTheme="minorEastAsia" w:hAnsiTheme="minorHAnsi" w:cstheme="minorBidi"/>
+              <w:lang w:val="ru-RU" w:eastAsia="zh-TW"/>
+            </w:rPr>
+          </w:pPr>
+          <w:hyperlink w:anchor="_Toc197641686" w:history="1">
+            <w:r>
+              <w:rPr>
+                <w:rStyle w:val="a5"/>
+                <w:b/>
+                <w:lang w:val="ru-RU"/>
+              </w:rPr>
+              <w:t>Номер 3:</w:t>
+            </w:r>
+            <w:r>
+              <w:rPr>
+                <w:webHidden/>
+              </w:rPr>
+              <w:tab/>
+            </w:r>
+            <w:r>
+              <w:rPr>
+                <w:webHidden/>
+              </w:rPr>
+              <w:fldChar w:fldCharType="begin"/>
+            </w:r>
+            <w:r>
+              <w:rPr>
+                <w:webHidden/>
+              </w:rPr>
+              <w:instrText xml:space="preserve"> PAGEREF _Toc197641686 \h </w:instrText>
+            </w:r>
+            <w:r>
+              <w:rPr>
+                <w:webHidden/>
+              </w:rPr>
+            </w:r>
+            <w:r>
+              <w:rPr>
+                <w:webHidden/>
+              </w:rPr>
+              <w:fldChar w:fldCharType="separate"/>
+            </w:r>
+            <w:r>
+              <w:rPr>
+                <w:webHidden/>
+              </w:rPr>
+              <w:t>4</w:t>
+            </w:r>
+            <w:r>
+              <w:rPr>
+                <w:webHidden/>
+              </w:rPr>
+              <w:fldChar w:fldCharType="end"/>
+            </w:r>
+          </w:hyperlink>
+        </w:p>
+        <w:p>
+          <w:pPr>
+            <w:pStyle w:val="11"/>
+            <w:rPr>
+              <w:rFonts w:asciiTheme="minorHAnsi" w:eastAsiaTheme="minorEastAsia" w:hAnsiTheme="minorHAnsi" w:cstheme="minorBidi"/>
+              <w:lang w:val="ru-RU" w:eastAsia="zh-TW"/>
+            </w:rPr>
+          </w:pPr>
+          <w:hyperlink w:anchor="_Toc197641687" w:history="1">
+            <w:r>
+              <w:rPr>
+                <w:rStyle w:val="a5"/>
+                <w:b/>
+                <w:lang w:val="ru-RU"/>
+              </w:rPr>
+              <w:t>Номер 4:</w:t>
+            </w:r>
+            <w:r>
+              <w:rPr>
+                <w:webHidden/>
+              </w:rPr>
+              <w:tab/>
+            </w:r>
+            <w:r>
+              <w:rPr>
+                <w:webHidden/>
+              </w:rPr>
+              <w:fldChar w:fldCharType="begin"/>
+            </w:r>
+            <w:r>
+              <w:rPr>
+                <w:webHidden/>
+              </w:rPr>
+              <w:instrText xml:space="preserve"> PAGEREF _Toc197641687 \h </w:instrText>
+            </w:r>
+            <w:r>
+              <w:rPr>
+                <w:webHidden/>
+              </w:rPr>
+            </w:r>
+            <w:r>
+              <w:rPr>
+                <w:webHidden/>
+              </w:rPr>
+              <w:fldChar w:fldCharType="separate"/>
+            </w:r>
+            <w:r>
+              <w:rPr>
+                <w:webHidden/>
+              </w:rPr>
+              <w:t>4</w:t>
+            </w:r>
+            <w:r>
+              <w:rPr>
+                <w:webHidden/>
+              </w:rPr>
+              <w:fldChar w:fldCharType="end"/>
+            </w:r>
+          </w:hyperlink>
+        </w:p>
+        <w:p>
+          <w:pPr>
+            <w:pStyle w:val="11"/>
+            <w:rPr>
+              <w:rFonts w:asciiTheme="minorHAnsi" w:eastAsiaTheme="minorEastAsia" w:hAnsiTheme="minorHAnsi" w:cstheme="minorBidi"/>
+              <w:lang w:val="ru-RU" w:eastAsia="zh-TW"/>
+            </w:rPr>
+          </w:pPr>
+          <w:hyperlink w:anchor="_Toc197641688" w:history="1">
+            <w:r>
+              <w:rPr>
+                <w:rStyle w:val="a5"/>
+                <w:b/>
+                <w:lang w:val="ru-RU"/>
+              </w:rPr>
+              <w:t>Номер 5:</w:t>
+            </w:r>
+            <w:r>
+              <w:rPr>
+                <w:webHidden/>
+              </w:rPr>
+              <w:tab/>
+            </w:r>
+            <w:r>
+              <w:rPr>
+                <w:webHidden/>
+              </w:rPr>
+              <w:fldChar w:fldCharType="begin"/>
+            </w:r>
+            <w:r>
+              <w:rPr>
+                <w:webHidden/>
+              </w:rPr>
+              <w:instrText xml:space="preserve"> PAGEREF _Toc197641688 \h </w:instrText>
+            </w:r>
+            <w:r>
+              <w:rPr>
+                <w:webHidden/>
+              </w:rPr>
+            </w:r>
+            <w:r>
+              <w:rPr>
+                <w:webHidden/>
+              </w:rPr>
+              <w:fldChar w:fldCharType="separate"/>
+            </w:r>
+            <w:r>
+              <w:rPr>
+                <w:webHidden/>
+              </w:rPr>
+              <w:t>4</w:t>
+            </w:r>
+            <w:r>
+              <w:rPr>
+                <w:webHidden/>
+              </w:rPr>
+              <w:fldChar w:fldCharType="end"/>
+            </w:r>
+          </w:hyperlink>
+        </w:p>
+        <w:p>
+          <w:pPr>
+            <w:pStyle w:val="11"/>
+            <w:rPr>
+              <w:rFonts w:asciiTheme="minorHAnsi" w:eastAsiaTheme="minorEastAsia" w:hAnsiTheme="minorHAnsi" w:cstheme="minorBidi"/>
+              <w:lang w:val="ru-RU" w:eastAsia="zh-TW"/>
+            </w:rPr>
+          </w:pPr>
+          <w:hyperlink w:anchor="_Toc197641689" w:history="1">
+            <w:r>
+              <w:rPr>
+                <w:rStyle w:val="a5"/>
+                <w:b/>
+                <w:lang w:val="ru-RU"/>
+              </w:rPr>
+              <w:t>Номер 6:</w:t>
+            </w:r>
+            <w:r>
+              <w:rPr>
+                <w:webHidden/>
+              </w:rPr>
+              <w:tab/>
+            </w:r>
+            <w:r>
+              <w:rPr>
+                <w:webHidden/>
+              </w:rPr>
+              <w:fldChar w:fldCharType="begin"/>
+            </w:r>
+            <w:r>
+              <w:rPr>
+                <w:webHidden/>
+              </w:rPr>
+              <w:instrText xml:space="preserve"> PAGEREF _Toc197641689 \h </w:instrText>
+            </w:r>
+            <w:r>
+              <w:rPr>
+                <w:webHidden/>
+              </w:rPr>
+            </w:r>
+            <w:r>
+              <w:rPr>
+                <w:webHidden/>
+              </w:rPr>
+              <w:fldChar w:fldCharType="separate"/>
+            </w:r>
+            <w:r>
+              <w:rPr>
+                <w:webHidden/>
+              </w:rPr>
+              <w:t>5</w:t>
+            </w:r>
+            <w:r>
+              <w:rPr>
+                <w:webHidden/>
+              </w:rPr>
+              <w:fldChar w:fldCharType="end"/>
+            </w:r>
+          </w:hyperlink>
+        </w:p>
+        <w:p>
+          <w:pPr>
+            <w:pStyle w:val="11"/>
+            <w:rPr>
+              <w:rFonts w:asciiTheme="minorHAnsi" w:eastAsiaTheme="minorEastAsia" w:hAnsiTheme="minorHAnsi" w:cstheme="minorBidi"/>
+              <w:lang w:val="ru-RU" w:eastAsia="zh-TW"/>
+            </w:rPr>
+          </w:pPr>
+          <w:hyperlink w:anchor="_Toc197641690" w:history="1">
+            <w:r>
+              <w:rPr>
+                <w:rStyle w:val="a5"/>
+                <w:b/>
+                <w:lang w:val="ru-RU"/>
+              </w:rPr>
+              <w:t>Номер 7:</w:t>
+            </w:r>
+            <w:r>
+              <w:rPr>
+                <w:webHidden/>
+              </w:rPr>
+              <w:tab/>
+            </w:r>
+            <w:r>
+              <w:rPr>
+                <w:webHidden/>
+              </w:rPr>
+              <w:fldChar w:fldCharType="begin"/>
+            </w:r>
+            <w:r>
+              <w:rPr>
+                <w:webHidden/>
+              </w:rPr>
+              <w:instrText xml:space="preserve"> PAGEREF _Toc197641690 \h </w:instrText>
+            </w:r>
+            <w:r>
+              <w:rPr>
+                <w:webHidden/>
+              </w:rPr>
+            </w:r>
+            <w:r>
+              <w:rPr>
+                <w:webHidden/>
+              </w:rPr>
+              <w:fldChar w:fldCharType="separate"/>
+            </w:r>
+            <w:r>
+              <w:rPr>
+                <w:webHidden/>
+              </w:rPr>
+              <w:t>5</w:t>
+            </w:r>
+            <w:r>
+              <w:rPr>
+                <w:webHidden/>
+              </w:rPr>
+              <w:fldChar w:fldCharType="end"/>
+            </w:r>
+          </w:hyperlink>
+        </w:p>
+        <w:p>
+          <w:pPr>
+            <w:pStyle w:val="11"/>
+            <w:rPr>
+              <w:rFonts w:asciiTheme="minorHAnsi" w:eastAsiaTheme="minorEastAsia" w:hAnsiTheme="minorHAnsi" w:cstheme="minorBidi"/>
+              <w:lang w:val="ru-RU" w:eastAsia="zh-TW"/>
+            </w:rPr>
+          </w:pPr>
+          <w:hyperlink w:anchor="_Toc197641691" w:history="1">
+            <w:r>
+              <w:rPr>
+                <w:rStyle w:val="a5"/>
+                <w:b/>
+                <w:lang w:val="ru-RU"/>
+              </w:rPr>
+              <w:t>Дополнительный номер:</w:t>
+            </w:r>
+            <w:r>
+              <w:rPr>
+                <w:webHidden/>
+              </w:rPr>
+              <w:tab/>
+            </w:r>
+            <w:r>
+              <w:rPr>
+                <w:webHidden/>
+              </w:rPr>
+              <w:fldChar w:fldCharType="begin"/>
+            </w:r>
+            <w:r>
+              <w:rPr>
+                <w:webHidden/>
+              </w:rPr>
+              <w:instrText xml:space="preserve"> PAGEREF _Toc197641691 \h </w:instrText>
+            </w:r>
+            <w:r>
+              <w:rPr>
+                <w:webHidden/>
+              </w:rPr>
+            </w:r>
+            <w:r>
+              <w:rPr>
+                <w:webHidden/>
+              </w:rPr>
+              <w:fldChar w:fldCharType="separate"/>
+            </w:r>
+            <w:r>
+              <w:rPr>
+                <w:webHidden/>
+              </w:rPr>
+              <w:t>6</w:t>
+            </w:r>
+            <w:r>
+              <w:rPr>
+                <w:webHidden/>
+              </w:rPr>
+              <w:fldChar w:fldCharType="end"/>
+            </w:r>
+          </w:hyperlink>
+        </w:p>
+        <w:p>
+          <w:pPr>
+            <w:pStyle w:val="11"/>
+            <w:rPr>
+              <w:rFonts w:asciiTheme="minorHAnsi" w:eastAsiaTheme="minorEastAsia" w:hAnsiTheme="minorHAnsi" w:cstheme="minorBidi"/>
+              <w:lang w:val="ru-RU" w:eastAsia="zh-TW"/>
+            </w:rPr>
+          </w:pPr>
+          <w:hyperlink w:anchor="_Toc197641692" w:history="1">
+            <w:r>
+              <w:rPr>
+                <w:rStyle w:val="a5"/>
+                <w:b/>
+                <w:lang w:val="ru-RU"/>
+              </w:rPr>
               <w:t>Вывод:</w:t>
             </w:r>
             <w:r>
@@ -840,7 +1262,7 @@
               <w:rPr>
                 <w:webHidden/>
               </w:rPr>
-              <w:instrText xml:space="preserve"> PAGEREF _Toc196555278 \h </w:instrText>
+              <w:instrText xml:space="preserve"> PAGEREF _Toc197641692 \h </w:instrText>
             </w:r>
             <w:r>
               <w:rPr>
@@ -857,7 +1279,7 @@
               <w:rPr>
                 <w:webHidden/>
               </w:rPr>
-              <w:t>3</w:t>
+              <w:t>7</w:t>
             </w:r>
             <w:r>
               <w:rPr>
@@ -960,7 +1382,7 @@
           <w:lang w:val="ru-RU"/>
         </w:rPr>
       </w:pPr>
-      <w:bookmarkStart w:id="0" w:name="_Toc196555275"/>
+      <w:bookmarkStart w:id="1" w:name="_Toc197641682"/>
       <w:r>
         <w:rPr>
           <w:rFonts w:ascii="Times New Roman" w:hAnsi="Times New Roman" w:cs="Times New Roman"/>
@@ -971,7 +1393,7 @@
         </w:rPr>
         <w:t>Отчет:</w:t>
       </w:r>
-      <w:bookmarkEnd w:id="0"/>
+      <w:bookmarkEnd w:id="1"/>
     </w:p>
     <w:p>
       <w:pPr>
@@ -985,7 +1407,7 @@
           <w:lang w:val="ru-RU"/>
         </w:rPr>
       </w:pPr>
-      <w:bookmarkStart w:id="1" w:name="_Toc196555276"/>
+      <w:bookmarkStart w:id="2" w:name="_Toc197641683"/>
       <w:r>
         <w:rPr>
           <w:rFonts w:ascii="Times New Roman" w:hAnsi="Times New Roman" w:cs="Times New Roman"/>
@@ -1008,7 +1430,7 @@
         </w:rPr>
         <w:t>:</w:t>
       </w:r>
-      <w:bookmarkEnd w:id="1"/>
+      <w:bookmarkEnd w:id="2"/>
     </w:p>
     <w:sdt>
       <w:sdtPr>
@@ -1108,7 +1530,7 @@
           <w:lang w:val="ru-RU"/>
         </w:rPr>
       </w:pPr>
-      <w:bookmarkStart w:id="2" w:name="_Toc196555277"/>
+      <w:bookmarkStart w:id="3" w:name="_Toc197641684"/>
       <w:r>
         <w:rPr>
           <w:rFonts w:ascii="Times New Roman" w:hAnsi="Times New Roman" w:cs="Times New Roman"/>
@@ -1131,8 +1553,6 @@
         </w:rPr>
         <w:t>:</w:t>
       </w:r>
-      <w:bookmarkStart w:id="3" w:name="_GoBack"/>
-      <w:bookmarkEnd w:id="2"/>
       <w:bookmarkEnd w:id="3"/>
     </w:p>
     <w:sdt>
@@ -1140,6 +1560,7 @@
         <w:id w:val="1104455790"/>
         <w:text/>
       </w:sdtPr>
+      <w:sdtEndPr/>
       <w:sdtContent>
         <w:p>
           <w:r>
@@ -1159,18 +1580,7 @@
           </w:r>
           <w:proofErr w:type="spellEnd"/>
           <w:r>
-            <w:t>, Н_ВЕДОМОСТИ.</w:t>
-          </w:r>
-          <w:r>
-            <w:t xml:space="preserve"> </w:t>
-          </w:r>
-          <w:proofErr w:type="gramStart"/>
-          <w:r>
-            <w:t>В</w:t>
-          </w:r>
-          <w:proofErr w:type="gramEnd"/>
-          <w:r>
-            <w:t>ывести атрибуты: Н_ТИПЫ_ВЕДОМОСТЕЙ</w:t>
+            <w:t>, Н_ВЕДОМОСТИ. Вывести атрибуты: Н_ТИПЫ_ВЕДОМОСТЕЙ</w:t>
           </w:r>
           <w:proofErr w:type="gramStart"/>
           <w:r>
@@ -1201,16 +1611,18 @@
     </w:sdt>
     <w:p>
       <w:pPr>
+        <w:ind w:firstLine="0"/>
         <w:jc w:val="center"/>
       </w:pPr>
       <w:r>
         <w:rPr>
-          <w:lang w:eastAsia="en-US"/>
+          <w:noProof/>
+          <w:lang w:eastAsia="zh-TW"/>
         </w:rPr>
         <w:drawing>
-          <wp:inline distT="0" distB="0" distL="0" distR="0" wp14:anchorId="192F5B8D" wp14:editId="1B958F13">
-            <wp:extent cx="5940425" cy="1178560"/>
-            <wp:effectExtent l="0" t="0" r="3175" b="2540"/>
+          <wp:inline distT="0" distB="0" distL="0" distR="0" wp14:anchorId="192F5B8D" wp14:editId="57A63C72">
+            <wp:extent cx="4794739" cy="951260"/>
+            <wp:effectExtent l="0" t="0" r="6350" b="1270"/>
             <wp:docPr id="6" name="Рисунок 6"/>
             <wp:cNvGraphicFramePr>
               <a:graphicFrameLocks xmlns:a="http://schemas.openxmlformats.org/drawingml/2006/main" noChangeAspect="1"/>
@@ -1231,7 +1643,7 @@
                   <pic:spPr>
                     <a:xfrm>
                       <a:off x="0" y="0"/>
-                      <a:ext cx="5940425" cy="1178560"/>
+                      <a:ext cx="4812521" cy="954788"/>
                     </a:xfrm>
                     <a:prstGeom prst="rect">
                       <a:avLst/>
@@ -1257,19 +1669,857 @@
           <w:i/>
           <w:iCs/>
         </w:rPr>
-        <w:t>Номер 1</w:t>
-      </w:r>
-      <w:r>
+        <w:t xml:space="preserve">Номер 1 </w:t>
+      </w:r>
+    </w:p>
+    <w:p>
+      <w:pPr>
+        <w:pStyle w:val="1"/>
+        <w:rPr>
+          <w:rFonts w:ascii="Times New Roman" w:hAnsi="Times New Roman" w:cs="Times New Roman"/>
+          <w:b/>
+          <w:color w:val="000000" w:themeColor="text1"/>
+          <w:sz w:val="28"/>
+          <w:szCs w:val="28"/>
+          <w:lang w:val="ru-RU"/>
+        </w:rPr>
+      </w:pPr>
+      <w:bookmarkStart w:id="4" w:name="_Toc197641685"/>
+      <w:r>
+        <w:rPr>
+          <w:rFonts w:ascii="Times New Roman" w:hAnsi="Times New Roman" w:cs="Times New Roman"/>
+          <w:b/>
+          <w:color w:val="000000" w:themeColor="text1"/>
+          <w:sz w:val="28"/>
+          <w:szCs w:val="28"/>
+          <w:lang w:val="ru-RU"/>
+        </w:rPr>
+        <w:t>Номер 2</w:t>
+      </w:r>
+      <w:r>
+        <w:rPr>
+          <w:rFonts w:ascii="Times New Roman" w:hAnsi="Times New Roman" w:cs="Times New Roman"/>
+          <w:b/>
+          <w:color w:val="000000" w:themeColor="text1"/>
+          <w:sz w:val="28"/>
+          <w:szCs w:val="28"/>
+          <w:lang w:val="ru-RU"/>
+        </w:rPr>
+        <w:t>:</w:t>
+      </w:r>
+      <w:bookmarkEnd w:id="4"/>
+    </w:p>
+    <w:sdt>
+      <w:sdtPr>
+        <w:id w:val="-1801917901"/>
+        <w:text/>
+      </w:sdtPr>
+      <w:sdtEndPr/>
+      <w:sdtContent>
+        <w:p>
+          <w:r>
+            <w:t>Сделать запрос для получения атрибутов из указанных таблиц, применив фильтры по указанным условиям: Таблицы: Н_ЛЮДИ, Н_ВЕДОМОСТИ, Н_СЕССИЯ. Вывести атрибуты: Н_ЛЮДИ</w:t>
+          </w:r>
+          <w:proofErr w:type="gramStart"/>
+          <w:r>
+            <w:t>.И</w:t>
+          </w:r>
+          <w:proofErr w:type="gramEnd"/>
+          <w:r>
+            <w:t>МЯ, Н_ВЕДОМОСТИ.ИД, Н_СЕССИЯ.УЧГОД. Фильтры (AND):a) Н_ЛЮДИ</w:t>
+          </w:r>
+          <w:proofErr w:type="gramStart"/>
+          <w:r>
+            <w:t>.И</w:t>
+          </w:r>
+          <w:proofErr w:type="gramEnd"/>
+          <w:r>
+            <w:t>Д &gt; 152862. b) Н_ВЕДОМОСТИ.ДАТА &gt; 2022-06-08. c) Н_СЕССИЯ.УЧГОД &lt; 2001/2002.</w:t>
+          </w:r>
+        </w:p>
+      </w:sdtContent>
+    </w:sdt>
+    <w:p>
+      <w:pPr>
+        <w:ind w:firstLine="0"/>
+        <w:jc w:val="center"/>
+      </w:pPr>
+      <w:r>
+        <w:rPr>
+          <w:noProof/>
+          <w:lang w:eastAsia="zh-TW"/>
+        </w:rPr>
+        <w:lastRenderedPageBreak/>
+        <w:drawing>
+          <wp:inline distT="0" distB="0" distL="0" distR="0" wp14:anchorId="3F0FDAEF" wp14:editId="565DCF47">
+            <wp:extent cx="4232031" cy="1288522"/>
+            <wp:effectExtent l="0" t="0" r="0" b="6985"/>
+            <wp:docPr id="11" name="Рисунок 11"/>
+            <wp:cNvGraphicFramePr>
+              <a:graphicFrameLocks xmlns:a="http://schemas.openxmlformats.org/drawingml/2006/main" noChangeAspect="1"/>
+            </wp:cNvGraphicFramePr>
+            <a:graphic xmlns:a="http://schemas.openxmlformats.org/drawingml/2006/main">
+              <a:graphicData uri="http://schemas.openxmlformats.org/drawingml/2006/picture">
+                <pic:pic xmlns:pic="http://schemas.openxmlformats.org/drawingml/2006/picture">
+                  <pic:nvPicPr>
+                    <pic:cNvPr id="0" name=""/>
+                    <pic:cNvPicPr/>
+                  </pic:nvPicPr>
+                  <pic:blipFill>
+                    <a:blip r:embed="rId9"/>
+                    <a:stretch>
+                      <a:fillRect/>
+                    </a:stretch>
+                  </pic:blipFill>
+                  <pic:spPr>
+                    <a:xfrm>
+                      <a:off x="0" y="0"/>
+                      <a:ext cx="4236918" cy="1290010"/>
+                    </a:xfrm>
+                    <a:prstGeom prst="rect">
+                      <a:avLst/>
+                    </a:prstGeom>
+                  </pic:spPr>
+                </pic:pic>
+              </a:graphicData>
+            </a:graphic>
+          </wp:inline>
+        </w:drawing>
+      </w:r>
+    </w:p>
+    <w:p>
+      <w:pPr>
+        <w:jc w:val="center"/>
         <w:rPr>
           <w:i/>
           <w:iCs/>
         </w:rPr>
-        <w:t xml:space="preserve"> </w:t>
-      </w:r>
-    </w:p>
-    <w:p>
-      <w:pPr>
+      </w:pPr>
+      <w:r>
+        <w:rPr>
+          <w:i/>
+          <w:iCs/>
+        </w:rPr>
+        <w:t xml:space="preserve">Номер 2 </w:t>
+      </w:r>
+    </w:p>
+    <w:p>
+      <w:pPr>
+        <w:pStyle w:val="1"/>
+        <w:rPr>
+          <w:rFonts w:ascii="Times New Roman" w:hAnsi="Times New Roman" w:cs="Times New Roman"/>
+          <w:b/>
+          <w:color w:val="000000" w:themeColor="text1"/>
+          <w:sz w:val="28"/>
+          <w:szCs w:val="28"/>
+          <w:lang w:val="ru-RU"/>
+        </w:rPr>
+      </w:pPr>
+      <w:bookmarkStart w:id="5" w:name="_Toc197641686"/>
+      <w:r>
+        <w:rPr>
+          <w:rFonts w:ascii="Times New Roman" w:hAnsi="Times New Roman" w:cs="Times New Roman"/>
+          <w:b/>
+          <w:color w:val="000000" w:themeColor="text1"/>
+          <w:sz w:val="28"/>
+          <w:szCs w:val="28"/>
+          <w:lang w:val="ru-RU"/>
+        </w:rPr>
+        <w:t>Номер 3:</w:t>
+      </w:r>
+      <w:bookmarkEnd w:id="5"/>
+    </w:p>
+    <w:sdt>
+      <w:sdtPr>
+        <w:id w:val="-536359433"/>
+        <w:text/>
+      </w:sdtPr>
+      <w:sdtEndPr/>
+      <w:sdtContent>
+        <w:p>
+          <w:r>
+            <w:t xml:space="preserve">Вывести число фамилий без учета </w:t>
+          </w:r>
+          <w:proofErr w:type="spellStart"/>
+          <w:r>
+            <w:t>повторений</w:t>
+          </w:r>
+          <w:proofErr w:type="gramStart"/>
+          <w:r>
+            <w:t>.П</w:t>
+          </w:r>
+          <w:proofErr w:type="gramEnd"/>
+          <w:r>
+            <w:t>ри</w:t>
+          </w:r>
+          <w:proofErr w:type="spellEnd"/>
+          <w:r>
+            <w:t xml:space="preserve"> составлении запроса нельзя использовать DISTINCT.</w:t>
+          </w:r>
+        </w:p>
+      </w:sdtContent>
+    </w:sdt>
+    <w:p>
+      <w:pPr>
+        <w:ind w:firstLine="0"/>
         <w:jc w:val="center"/>
+      </w:pPr>
+      <w:r>
+        <w:rPr>
+          <w:noProof/>
+          <w:lang w:eastAsia="zh-TW"/>
+        </w:rPr>
+        <w:drawing>
+          <wp:inline distT="0" distB="0" distL="0" distR="0" wp14:anchorId="390A8C2D" wp14:editId="1011F9CF">
+            <wp:extent cx="2309446" cy="1219474"/>
+            <wp:effectExtent l="0" t="0" r="0" b="0"/>
+            <wp:docPr id="12" name="Рисунок 12"/>
+            <wp:cNvGraphicFramePr>
+              <a:graphicFrameLocks xmlns:a="http://schemas.openxmlformats.org/drawingml/2006/main" noChangeAspect="1"/>
+            </wp:cNvGraphicFramePr>
+            <a:graphic xmlns:a="http://schemas.openxmlformats.org/drawingml/2006/main">
+              <a:graphicData uri="http://schemas.openxmlformats.org/drawingml/2006/picture">
+                <pic:pic xmlns:pic="http://schemas.openxmlformats.org/drawingml/2006/picture">
+                  <pic:nvPicPr>
+                    <pic:cNvPr id="0" name=""/>
+                    <pic:cNvPicPr/>
+                  </pic:nvPicPr>
+                  <pic:blipFill>
+                    <a:blip r:embed="rId10"/>
+                    <a:stretch>
+                      <a:fillRect/>
+                    </a:stretch>
+                  </pic:blipFill>
+                  <pic:spPr>
+                    <a:xfrm>
+                      <a:off x="0" y="0"/>
+                      <a:ext cx="2315054" cy="1222435"/>
+                    </a:xfrm>
+                    <a:prstGeom prst="rect">
+                      <a:avLst/>
+                    </a:prstGeom>
+                  </pic:spPr>
+                </pic:pic>
+              </a:graphicData>
+            </a:graphic>
+          </wp:inline>
+        </w:drawing>
+      </w:r>
+    </w:p>
+    <w:p>
+      <w:pPr>
+        <w:jc w:val="center"/>
+        <w:rPr>
+          <w:i/>
+          <w:iCs/>
+        </w:rPr>
+      </w:pPr>
+      <w:r>
+        <w:rPr>
+          <w:i/>
+          <w:iCs/>
+        </w:rPr>
+        <w:t xml:space="preserve">Номер 3 </w:t>
+      </w:r>
+    </w:p>
+    <w:p>
+      <w:pPr>
+        <w:pStyle w:val="1"/>
+        <w:rPr>
+          <w:rFonts w:ascii="Times New Roman" w:hAnsi="Times New Roman" w:cs="Times New Roman"/>
+          <w:b/>
+          <w:color w:val="000000" w:themeColor="text1"/>
+          <w:sz w:val="28"/>
+          <w:szCs w:val="28"/>
+          <w:lang w:val="ru-RU"/>
+        </w:rPr>
+      </w:pPr>
+      <w:bookmarkStart w:id="6" w:name="_Toc197641687"/>
+      <w:r>
+        <w:rPr>
+          <w:rFonts w:ascii="Times New Roman" w:hAnsi="Times New Roman" w:cs="Times New Roman"/>
+          <w:b/>
+          <w:color w:val="000000" w:themeColor="text1"/>
+          <w:sz w:val="28"/>
+          <w:szCs w:val="28"/>
+          <w:lang w:val="ru-RU"/>
+        </w:rPr>
+        <w:t>Номер 4:</w:t>
+      </w:r>
+      <w:bookmarkEnd w:id="6"/>
+    </w:p>
+    <w:sdt>
+      <w:sdtPr>
+        <w:id w:val="647553004"/>
+        <w:text/>
+      </w:sdtPr>
+      <w:sdtEndPr/>
+      <w:sdtContent>
+        <w:p>
+          <w:r>
+            <w:t>Найти группы, в которых в 2011 году было ровно 10 обучающихся студентов на кафедре вычислительной техники. Для реализации использовать соединение таблиц.</w:t>
+          </w:r>
+        </w:p>
+      </w:sdtContent>
+    </w:sdt>
+    <w:p>
+      <w:pPr>
+        <w:ind w:firstLine="0"/>
+        <w:jc w:val="center"/>
+      </w:pPr>
+      <w:r>
+        <w:rPr>
+          <w:noProof/>
+          <w:lang w:eastAsia="zh-TW"/>
+        </w:rPr>
+        <w:drawing>
+          <wp:inline distT="0" distB="0" distL="0" distR="0" wp14:anchorId="4ED4AFD0" wp14:editId="75C89E1C">
+            <wp:extent cx="3663462" cy="2450499"/>
+            <wp:effectExtent l="0" t="0" r="0" b="6985"/>
+            <wp:docPr id="13" name="Рисунок 13"/>
+            <wp:cNvGraphicFramePr>
+              <a:graphicFrameLocks xmlns:a="http://schemas.openxmlformats.org/drawingml/2006/main" noChangeAspect="1"/>
+            </wp:cNvGraphicFramePr>
+            <a:graphic xmlns:a="http://schemas.openxmlformats.org/drawingml/2006/main">
+              <a:graphicData uri="http://schemas.openxmlformats.org/drawingml/2006/picture">
+                <pic:pic xmlns:pic="http://schemas.openxmlformats.org/drawingml/2006/picture">
+                  <pic:nvPicPr>
+                    <pic:cNvPr id="0" name=""/>
+                    <pic:cNvPicPr/>
+                  </pic:nvPicPr>
+                  <pic:blipFill>
+                    <a:blip r:embed="rId11"/>
+                    <a:stretch>
+                      <a:fillRect/>
+                    </a:stretch>
+                  </pic:blipFill>
+                  <pic:spPr>
+                    <a:xfrm>
+                      <a:off x="0" y="0"/>
+                      <a:ext cx="3665681" cy="2451983"/>
+                    </a:xfrm>
+                    <a:prstGeom prst="rect">
+                      <a:avLst/>
+                    </a:prstGeom>
+                  </pic:spPr>
+                </pic:pic>
+              </a:graphicData>
+            </a:graphic>
+          </wp:inline>
+        </w:drawing>
+      </w:r>
+    </w:p>
+    <w:p>
+      <w:pPr>
+        <w:jc w:val="center"/>
+        <w:rPr>
+          <w:i/>
+          <w:iCs/>
+        </w:rPr>
+      </w:pPr>
+      <w:r>
+        <w:rPr>
+          <w:i/>
+          <w:iCs/>
+        </w:rPr>
+        <w:t xml:space="preserve">Номер 4 </w:t>
+      </w:r>
+    </w:p>
+    <w:p>
+      <w:pPr>
+        <w:pStyle w:val="1"/>
+        <w:rPr>
+          <w:rFonts w:ascii="Times New Roman" w:hAnsi="Times New Roman" w:cs="Times New Roman"/>
+          <w:b/>
+          <w:color w:val="000000" w:themeColor="text1"/>
+          <w:sz w:val="28"/>
+          <w:szCs w:val="28"/>
+          <w:lang w:val="ru-RU"/>
+        </w:rPr>
+      </w:pPr>
+      <w:bookmarkStart w:id="7" w:name="_Toc197641688"/>
+      <w:r>
+        <w:rPr>
+          <w:rFonts w:ascii="Times New Roman" w:hAnsi="Times New Roman" w:cs="Times New Roman"/>
+          <w:b/>
+          <w:color w:val="000000" w:themeColor="text1"/>
+          <w:sz w:val="28"/>
+          <w:szCs w:val="28"/>
+          <w:lang w:val="ru-RU"/>
+        </w:rPr>
+        <w:t>Номер 5:</w:t>
+      </w:r>
+      <w:bookmarkEnd w:id="7"/>
+    </w:p>
+    <w:sdt>
+      <w:sdtPr>
+        <w:id w:val="-1155687392"/>
+        <w:text/>
+      </w:sdtPr>
+      <w:sdtEndPr/>
+      <w:sdtContent>
+        <w:p>
+          <w:r>
+            <w:t xml:space="preserve">Выведите таблицу со средними оценками студентов группы 4100 (Номер, ФИО, </w:t>
+          </w:r>
+          <w:proofErr w:type="spellStart"/>
+          <w:r>
+            <w:t>Ср_оценка</w:t>
+          </w:r>
+          <w:proofErr w:type="spellEnd"/>
+          <w:r>
+            <w:t xml:space="preserve">), у которых средняя оценка равна средней </w:t>
+          </w:r>
+          <w:proofErr w:type="spellStart"/>
+          <w:r>
+            <w:t>оцен</w:t>
+          </w:r>
+          <w:proofErr w:type="gramStart"/>
+          <w:r>
+            <w:t>к</w:t>
+          </w:r>
+          <w:proofErr w:type="spellEnd"/>
+          <w:r>
+            <w:t>(</w:t>
+          </w:r>
+          <w:proofErr w:type="spellStart"/>
+          <w:proofErr w:type="gramEnd"/>
+          <w:r>
+            <w:t>е|и</w:t>
+          </w:r>
+          <w:proofErr w:type="spellEnd"/>
+          <w:r>
+            <w:t>) в группе 1100.</w:t>
+          </w:r>
+        </w:p>
+      </w:sdtContent>
+    </w:sdt>
+    <w:p>
+      <w:pPr>
+        <w:ind w:firstLine="0"/>
+        <w:jc w:val="center"/>
+      </w:pPr>
+      <w:r>
+        <w:rPr>
+          <w:noProof/>
+          <w:lang w:eastAsia="zh-TW"/>
+        </w:rPr>
+        <w:lastRenderedPageBreak/>
+        <w:drawing>
+          <wp:inline distT="0" distB="0" distL="0" distR="0" wp14:anchorId="5D74E518" wp14:editId="310D8D54">
+            <wp:extent cx="5940425" cy="2375802"/>
+            <wp:effectExtent l="0" t="0" r="3175" b="5715"/>
+            <wp:docPr id="16" name="Рисунок 16"/>
+            <wp:cNvGraphicFramePr>
+              <a:graphicFrameLocks xmlns:a="http://schemas.openxmlformats.org/drawingml/2006/main" noChangeAspect="1"/>
+            </wp:cNvGraphicFramePr>
+            <a:graphic xmlns:a="http://schemas.openxmlformats.org/drawingml/2006/main">
+              <a:graphicData uri="http://schemas.openxmlformats.org/drawingml/2006/picture">
+                <pic:pic xmlns:pic="http://schemas.openxmlformats.org/drawingml/2006/picture">
+                  <pic:nvPicPr>
+                    <pic:cNvPr id="0" name=""/>
+                    <pic:cNvPicPr/>
+                  </pic:nvPicPr>
+                  <pic:blipFill>
+                    <a:blip r:embed="rId12"/>
+                    <a:stretch>
+                      <a:fillRect/>
+                    </a:stretch>
+                  </pic:blipFill>
+                  <pic:spPr>
+                    <a:xfrm>
+                      <a:off x="0" y="0"/>
+                      <a:ext cx="5940425" cy="2375802"/>
+                    </a:xfrm>
+                    <a:prstGeom prst="rect">
+                      <a:avLst/>
+                    </a:prstGeom>
+                  </pic:spPr>
+                </pic:pic>
+              </a:graphicData>
+            </a:graphic>
+          </wp:inline>
+        </w:drawing>
+      </w:r>
+    </w:p>
+    <w:p>
+      <w:pPr>
+        <w:jc w:val="center"/>
+        <w:rPr>
+          <w:i/>
+          <w:iCs/>
+        </w:rPr>
+      </w:pPr>
+      <w:r>
+        <w:rPr>
+          <w:i/>
+          <w:iCs/>
+        </w:rPr>
+        <w:t xml:space="preserve">Номер 5 </w:t>
+      </w:r>
+    </w:p>
+    <w:p>
+      <w:pPr>
+        <w:pStyle w:val="1"/>
+        <w:rPr>
+          <w:rFonts w:ascii="Times New Roman" w:hAnsi="Times New Roman" w:cs="Times New Roman"/>
+          <w:b/>
+          <w:color w:val="000000" w:themeColor="text1"/>
+          <w:sz w:val="28"/>
+          <w:szCs w:val="28"/>
+          <w:lang w:val="ru-RU"/>
+        </w:rPr>
+      </w:pPr>
+      <w:bookmarkStart w:id="8" w:name="_Toc197641689"/>
+      <w:r>
+        <w:rPr>
+          <w:rFonts w:ascii="Times New Roman" w:hAnsi="Times New Roman" w:cs="Times New Roman"/>
+          <w:b/>
+          <w:color w:val="000000" w:themeColor="text1"/>
+          <w:sz w:val="28"/>
+          <w:szCs w:val="28"/>
+          <w:lang w:val="ru-RU"/>
+        </w:rPr>
+        <w:t>Номер 6:</w:t>
+      </w:r>
+      <w:bookmarkEnd w:id="8"/>
+    </w:p>
+    <w:sdt>
+      <w:sdtPr>
+        <w:id w:val="1103846996"/>
+        <w:text/>
+      </w:sdtPr>
+      <w:sdtEndPr/>
+      <w:sdtContent>
+        <w:p>
+          <w:r>
+            <w:t>Получить список студентов, отчисленных до первого сентября 2012 года с очной формы обучения (специальность: 230101). В результат включить: номер группы; номер, фамилию, имя и отчество студента; номер пункта приказа; Для реализации использовать подзапрос с IN.</w:t>
+          </w:r>
+        </w:p>
+      </w:sdtContent>
+    </w:sdt>
+    <w:p>
+      <w:pPr>
+        <w:ind w:firstLine="0"/>
+        <w:jc w:val="center"/>
+      </w:pPr>
+      <w:r>
+        <w:rPr>
+          <w:noProof/>
+          <w:lang w:eastAsia="zh-TW"/>
+        </w:rPr>
+        <w:drawing>
+          <wp:inline distT="0" distB="0" distL="0" distR="0" wp14:anchorId="43C7415F" wp14:editId="2CF1168F">
+            <wp:extent cx="5940425" cy="2716691"/>
+            <wp:effectExtent l="0" t="0" r="3175" b="7620"/>
+            <wp:docPr id="15" name="Рисунок 15"/>
+            <wp:cNvGraphicFramePr>
+              <a:graphicFrameLocks xmlns:a="http://schemas.openxmlformats.org/drawingml/2006/main" noChangeAspect="1"/>
+            </wp:cNvGraphicFramePr>
+            <a:graphic xmlns:a="http://schemas.openxmlformats.org/drawingml/2006/main">
+              <a:graphicData uri="http://schemas.openxmlformats.org/drawingml/2006/picture">
+                <pic:pic xmlns:pic="http://schemas.openxmlformats.org/drawingml/2006/picture">
+                  <pic:nvPicPr>
+                    <pic:cNvPr id="0" name=""/>
+                    <pic:cNvPicPr/>
+                  </pic:nvPicPr>
+                  <pic:blipFill>
+                    <a:blip r:embed="rId13"/>
+                    <a:stretch>
+                      <a:fillRect/>
+                    </a:stretch>
+                  </pic:blipFill>
+                  <pic:spPr>
+                    <a:xfrm>
+                      <a:off x="0" y="0"/>
+                      <a:ext cx="5940425" cy="2716691"/>
+                    </a:xfrm>
+                    <a:prstGeom prst="rect">
+                      <a:avLst/>
+                    </a:prstGeom>
+                  </pic:spPr>
+                </pic:pic>
+              </a:graphicData>
+            </a:graphic>
+          </wp:inline>
+        </w:drawing>
+      </w:r>
+    </w:p>
+    <w:p>
+      <w:pPr>
+        <w:jc w:val="center"/>
+        <w:rPr>
+          <w:i/>
+          <w:iCs/>
+        </w:rPr>
+      </w:pPr>
+      <w:r>
+        <w:rPr>
+          <w:i/>
+          <w:iCs/>
+        </w:rPr>
+        <w:t xml:space="preserve">Номер 6 </w:t>
+      </w:r>
+    </w:p>
+    <w:p>
+      <w:pPr>
+        <w:pStyle w:val="1"/>
+        <w:rPr>
+          <w:rFonts w:ascii="Times New Roman" w:hAnsi="Times New Roman" w:cs="Times New Roman"/>
+          <w:b/>
+          <w:color w:val="000000" w:themeColor="text1"/>
+          <w:sz w:val="28"/>
+          <w:szCs w:val="28"/>
+        </w:rPr>
+      </w:pPr>
+      <w:bookmarkStart w:id="9" w:name="_Toc197641690"/>
+      <w:r>
+        <w:rPr>
+          <w:rFonts w:ascii="Times New Roman" w:hAnsi="Times New Roman" w:cs="Times New Roman"/>
+          <w:b/>
+          <w:color w:val="000000" w:themeColor="text1"/>
+          <w:sz w:val="28"/>
+          <w:szCs w:val="28"/>
+          <w:lang w:val="ru-RU"/>
+        </w:rPr>
+        <w:t>Номер 7:</w:t>
+      </w:r>
+      <w:bookmarkEnd w:id="9"/>
+    </w:p>
+    <w:sdt>
+      <w:sdtPr>
+        <w:id w:val="1227032491"/>
+        <w:text/>
+      </w:sdtPr>
+      <w:sdtEndPr/>
+      <w:sdtContent>
+        <w:p>
+          <w:r>
+            <w:t>Вывести список людей, не являющихся или не являвшихся студентами СПбГУ ИТМО (данные, о которых отсутствуют в таблице Н_УЧЕНИКИ). В запросе нельзя использовать DISTINCT.</w:t>
+          </w:r>
+        </w:p>
+      </w:sdtContent>
+    </w:sdt>
+    <w:p>
+      <w:pPr>
+        <w:ind w:firstLine="0"/>
+        <w:jc w:val="center"/>
+      </w:pPr>
+      <w:r>
+        <w:rPr>
+          <w:noProof/>
+          <w:lang w:eastAsia="zh-TW"/>
+        </w:rPr>
+        <w:drawing>
+          <wp:inline distT="0" distB="0" distL="0" distR="0" wp14:anchorId="4BEE6D7D" wp14:editId="1E0B0D48">
+            <wp:extent cx="5940425" cy="1091336"/>
+            <wp:effectExtent l="0" t="0" r="3175" b="0"/>
+            <wp:docPr id="17" name="Рисунок 17"/>
+            <wp:cNvGraphicFramePr>
+              <a:graphicFrameLocks xmlns:a="http://schemas.openxmlformats.org/drawingml/2006/main" noChangeAspect="1"/>
+            </wp:cNvGraphicFramePr>
+            <a:graphic xmlns:a="http://schemas.openxmlformats.org/drawingml/2006/main">
+              <a:graphicData uri="http://schemas.openxmlformats.org/drawingml/2006/picture">
+                <pic:pic xmlns:pic="http://schemas.openxmlformats.org/drawingml/2006/picture">
+                  <pic:nvPicPr>
+                    <pic:cNvPr id="0" name=""/>
+                    <pic:cNvPicPr/>
+                  </pic:nvPicPr>
+                  <pic:blipFill>
+                    <a:blip r:embed="rId14"/>
+                    <a:stretch>
+                      <a:fillRect/>
+                    </a:stretch>
+                  </pic:blipFill>
+                  <pic:spPr>
+                    <a:xfrm>
+                      <a:off x="0" y="0"/>
+                      <a:ext cx="5940425" cy="1091336"/>
+                    </a:xfrm>
+                    <a:prstGeom prst="rect">
+                      <a:avLst/>
+                    </a:prstGeom>
+                  </pic:spPr>
+                </pic:pic>
+              </a:graphicData>
+            </a:graphic>
+          </wp:inline>
+        </w:drawing>
+      </w:r>
+    </w:p>
+    <w:p>
+      <w:pPr>
+        <w:jc w:val="center"/>
+        <w:rPr>
+          <w:i/>
+          <w:iCs/>
+        </w:rPr>
+      </w:pPr>
+      <w:r>
+        <w:rPr>
+          <w:i/>
+          <w:iCs/>
+        </w:rPr>
+        <w:lastRenderedPageBreak/>
+        <w:t xml:space="preserve">Номер 7 </w:t>
+      </w:r>
+    </w:p>
+    <w:p>
+      <w:pPr>
+        <w:pStyle w:val="1"/>
+        <w:rPr>
+          <w:rFonts w:ascii="Times New Roman" w:hAnsi="Times New Roman" w:cs="Times New Roman"/>
+          <w:b/>
+          <w:color w:val="000000" w:themeColor="text1"/>
+          <w:sz w:val="28"/>
+          <w:szCs w:val="28"/>
+          <w:lang w:val="ru-RU"/>
+        </w:rPr>
+      </w:pPr>
+      <w:bookmarkStart w:id="10" w:name="_Toc197641691"/>
+      <w:r>
+        <w:rPr>
+          <w:rFonts w:ascii="Times New Roman" w:hAnsi="Times New Roman" w:cs="Times New Roman"/>
+          <w:b/>
+          <w:color w:val="000000" w:themeColor="text1"/>
+          <w:sz w:val="28"/>
+          <w:szCs w:val="28"/>
+          <w:lang w:val="ru-RU"/>
+        </w:rPr>
+        <w:t>Дополнительный номер:</w:t>
+      </w:r>
+      <w:bookmarkEnd w:id="10"/>
+    </w:p>
+    <w:sdt>
+      <w:sdtPr>
+        <w:id w:val="1688321233"/>
+        <w:text/>
+      </w:sdtPr>
+      <w:sdtEndPr/>
+      <w:sdtContent>
+        <w:p>
+          <w:r>
+            <w:t>Д</w:t>
+          </w:r>
+          <w:r>
+            <w:t>ля каждой группу посчитать</w:t>
+          </w:r>
+          <w:r>
+            <w:t>,</w:t>
+          </w:r>
+          <w:r>
+            <w:t xml:space="preserve"> сколько отличников, хорошистов и простых студентов</w:t>
+          </w:r>
+        </w:p>
+      </w:sdtContent>
+    </w:sdt>
+    <w:p>
+      <w:pPr>
+        <w:ind w:firstLine="0"/>
+        <w:jc w:val="center"/>
+      </w:pPr>
+      <w:r>
+        <w:rPr>
+          <w:noProof/>
+          <w:lang w:eastAsia="zh-TW"/>
+        </w:rPr>
+        <w:drawing>
+          <wp:inline distT="0" distB="0" distL="0" distR="0" wp14:anchorId="3FA991F1" wp14:editId="5AAB3AF8">
+            <wp:extent cx="5940425" cy="5121310"/>
+            <wp:effectExtent l="0" t="0" r="3175" b="3175"/>
+            <wp:docPr id="20" name="Рисунок 20"/>
+            <wp:cNvGraphicFramePr>
+              <a:graphicFrameLocks xmlns:a="http://schemas.openxmlformats.org/drawingml/2006/main" noChangeAspect="1"/>
+            </wp:cNvGraphicFramePr>
+            <a:graphic xmlns:a="http://schemas.openxmlformats.org/drawingml/2006/main">
+              <a:graphicData uri="http://schemas.openxmlformats.org/drawingml/2006/picture">
+                <pic:pic xmlns:pic="http://schemas.openxmlformats.org/drawingml/2006/picture">
+                  <pic:nvPicPr>
+                    <pic:cNvPr id="0" name=""/>
+                    <pic:cNvPicPr/>
+                  </pic:nvPicPr>
+                  <pic:blipFill>
+                    <a:blip r:embed="rId15"/>
+                    <a:stretch>
+                      <a:fillRect/>
+                    </a:stretch>
+                  </pic:blipFill>
+                  <pic:spPr>
+                    <a:xfrm>
+                      <a:off x="0" y="0"/>
+                      <a:ext cx="5940425" cy="5121310"/>
+                    </a:xfrm>
+                    <a:prstGeom prst="rect">
+                      <a:avLst/>
+                    </a:prstGeom>
+                  </pic:spPr>
+                </pic:pic>
+              </a:graphicData>
+            </a:graphic>
+          </wp:inline>
+        </w:drawing>
+      </w:r>
+      <w:r>
+        <w:rPr>
+          <w:noProof/>
+          <w:lang w:eastAsia="zh-TW"/>
+        </w:rPr>
+        <w:drawing>
+          <wp:inline distT="0" distB="0" distL="0" distR="0" wp14:anchorId="756AD796" wp14:editId="3EACA300">
+            <wp:extent cx="5940425" cy="2419333"/>
+            <wp:effectExtent l="0" t="0" r="3175" b="635"/>
+            <wp:docPr id="21" name="Рисунок 21"/>
+            <wp:cNvGraphicFramePr>
+              <a:graphicFrameLocks xmlns:a="http://schemas.openxmlformats.org/drawingml/2006/main" noChangeAspect="1"/>
+            </wp:cNvGraphicFramePr>
+            <a:graphic xmlns:a="http://schemas.openxmlformats.org/drawingml/2006/main">
+              <a:graphicData uri="http://schemas.openxmlformats.org/drawingml/2006/picture">
+                <pic:pic xmlns:pic="http://schemas.openxmlformats.org/drawingml/2006/picture">
+                  <pic:nvPicPr>
+                    <pic:cNvPr id="0" name=""/>
+                    <pic:cNvPicPr/>
+                  </pic:nvPicPr>
+                  <pic:blipFill>
+                    <a:blip r:embed="rId16"/>
+                    <a:stretch>
+                      <a:fillRect/>
+                    </a:stretch>
+                  </pic:blipFill>
+                  <pic:spPr>
+                    <a:xfrm>
+                      <a:off x="0" y="0"/>
+                      <a:ext cx="5940425" cy="2419333"/>
+                    </a:xfrm>
+                    <a:prstGeom prst="rect">
+                      <a:avLst/>
+                    </a:prstGeom>
+                  </pic:spPr>
+                </pic:pic>
+              </a:graphicData>
+            </a:graphic>
+          </wp:inline>
+        </w:drawing>
+      </w:r>
+    </w:p>
+    <w:p>
+      <w:pPr>
+        <w:jc w:val="center"/>
+        <w:rPr>
+          <w:i/>
+          <w:iCs/>
+        </w:rPr>
+      </w:pPr>
+      <w:r>
+        <w:rPr>
+          <w:i/>
+          <w:iCs/>
+        </w:rPr>
+        <w:t xml:space="preserve">Дополнительный номер </w:t>
+      </w:r>
+    </w:p>
+    <w:p>
+      <w:pPr>
+        <w:ind w:firstLine="0"/>
         <w:rPr>
           <w:lang w:eastAsia="en-US"/>
         </w:rPr>
@@ -1286,7 +2536,7 @@
           <w:lang w:val="ru-RU"/>
         </w:rPr>
       </w:pPr>
-      <w:bookmarkStart w:id="4" w:name="_Toc196555278"/>
+      <w:bookmarkStart w:id="11" w:name="_Toc197641692"/>
       <w:r>
         <w:rPr>
           <w:rFonts w:ascii="Times New Roman" w:hAnsi="Times New Roman" w:cs="Times New Roman"/>
@@ -1295,34 +2545,17 @@
           <w:sz w:val="28"/>
           <w:lang w:val="ru-RU"/>
         </w:rPr>
+        <w:lastRenderedPageBreak/>
         <w:t>Вывод:</w:t>
       </w:r>
-      <w:bookmarkEnd w:id="4"/>
-    </w:p>
-    <w:p>
-      <w:r>
-        <w:t xml:space="preserve">Повторил </w:t>
-      </w:r>
-      <w:r>
-        <w:t>регулярные выражения и языки разметки</w:t>
-      </w:r>
-      <w:r>
-        <w:t>. Изучил</w:t>
+      <w:bookmarkEnd w:id="11"/>
+    </w:p>
+    <w:p>
+      <w:r>
+        <w:t>В ходе лабораторной работы я освоил практические навыки работы с SQL, научившись составлять сложные запросы с разными типами соединений (RIGHT JOIN, LEFT JOIN) и многоуровневой фильтрацией. Особое внимание уделил работе с подзапросами, агрегирующими функциями и поиску данных.</w:t>
       </w:r>
       <w:r>
         <w:t xml:space="preserve"> </w:t>
-      </w:r>
-      <w:r>
-        <w:t xml:space="preserve">работу регулярных выражений на языке программирования </w:t>
-      </w:r>
-      <w:r>
-        <w:rPr>
-          <w:lang w:val="en-US"/>
-        </w:rPr>
-        <w:t>Python</w:t>
-      </w:r>
-      <w:r>
-        <w:t xml:space="preserve">. </w:t>
       </w:r>
     </w:p>
     <w:sectPr>
@@ -2484,6 +3717,7 @@
   <w:rsids>
     <w:rsidRoot w:val="007262CA"/>
     <w:rsid w:val="00045375"/>
+    <w:rsid w:val="00401F5D"/>
     <w:rsid w:val="004813A3"/>
     <w:rsid w:val="005C0946"/>
     <w:rsid w:val="007262CA"/>
@@ -2496,6 +3730,7 @@
     <w:rsid w:val="00D00E51"/>
     <w:rsid w:val="00E112A1"/>
     <w:rsid w:val="00E363C5"/>
+    <w:rsid w:val="00EA7D36"/>
     <w:rsid w:val="00F71B80"/>
     <w:rsid w:val="00F71D4B"/>
     <w:rsid w:val="00FA308F"/>
@@ -3229,7 +4464,7 @@
 </file>
 
 <file path=customXml/itemProps1.xml><?xml version="1.0" encoding="utf-8"?>
-<ds:datastoreItem xmlns:ds="http://schemas.openxmlformats.org/officeDocument/2006/customXml" ds:itemID="{8F8C0B0A-375F-4A7F-ACBD-A92555B6F185}">
+<ds:datastoreItem xmlns:ds="http://schemas.openxmlformats.org/officeDocument/2006/customXml" ds:itemID="{FE642735-BEEB-4973-B2D2-A5F7D7317270}">
   <ds:schemaRefs>
     <ds:schemaRef ds:uri="http://schemas.openxmlformats.org/officeDocument/2006/bibliography"/>
   </ds:schemaRefs>

</xml_diff>